<commit_message>
23 November 2024 14:30:50 - feat: Add lab manuals and case study reports for data analytics and deep learning
</commit_message>
<xml_diff>
--- a/Python - College/Semester 5/Data Analytics/Assignment - 1/Case Study Report.docx
+++ b/Python - College/Semester 5/Data Analytics/Assignment - 1/Case Study Report.docx
@@ -4,6 +4,384 @@
   <w:body>
     <w:p>
       <w:pPr>
+        <w:rPr>
+          <w:rFonts w:ascii="Times New Roman" w:hAnsi="Times New Roman" w:cs="Times New Roman"/>
+          <w:b/>
+          <w:bCs/>
+          <w:sz w:val="36"/>
+          <w:szCs w:val="36"/>
+          <w:lang w:val="en-US"/>
+        </w:rPr>
+      </w:pPr>
+    </w:p>
+    <w:p>
+      <w:pPr>
+        <w:jc w:val="center"/>
+        <w:rPr>
+          <w:rFonts w:ascii="Times New Roman" w:hAnsi="Times New Roman" w:cs="Times New Roman"/>
+          <w:b/>
+          <w:bCs/>
+          <w:sz w:val="36"/>
+          <w:szCs w:val="36"/>
+          <w:lang w:val="en-US"/>
+        </w:rPr>
+      </w:pPr>
+    </w:p>
+    <w:p>
+      <w:pPr>
+        <w:jc w:val="center"/>
+        <w:rPr>
+          <w:rFonts w:ascii="Times New Roman" w:hAnsi="Times New Roman" w:cs="Times New Roman"/>
+          <w:b/>
+          <w:bCs/>
+          <w:sz w:val="36"/>
+          <w:szCs w:val="36"/>
+          <w:lang w:val="en-US"/>
+        </w:rPr>
+      </w:pPr>
+      <w:r>
+        <w:rPr>
+          <w:rFonts w:ascii="Times New Roman" w:hAnsi="Times New Roman" w:cs="Times New Roman"/>
+          <w:b/>
+          <w:noProof/>
+          <w:sz w:val="36"/>
+          <w:szCs w:val="36"/>
+          <w:lang w:val="en-US"/>
+        </w:rPr>
+        <w:drawing>
+          <wp:inline distT="0" distB="0" distL="0" distR="0" wp14:anchorId="6AA4F696" wp14:editId="1E4C0F9C">
+            <wp:extent cx="4508500" cy="1009650"/>
+            <wp:effectExtent l="0" t="0" r="6350" b="0"/>
+            <wp:docPr id="5" name="Picture 5" descr="A red and white logo&#10;&#10;Description automatically generated"/>
+            <wp:cNvGraphicFramePr>
+              <a:graphicFrameLocks xmlns:a="http://schemas.openxmlformats.org/drawingml/2006/main" noChangeAspect="1"/>
+            </wp:cNvGraphicFramePr>
+            <a:graphic xmlns:a="http://schemas.openxmlformats.org/drawingml/2006/main">
+              <a:graphicData uri="http://schemas.openxmlformats.org/drawingml/2006/picture">
+                <pic:pic xmlns:pic="http://schemas.openxmlformats.org/drawingml/2006/picture">
+                  <pic:nvPicPr>
+                    <pic:cNvPr id="0" name="Picture 29" descr="A red and white logo&#10;&#10;Description automatically generated"/>
+                    <pic:cNvPicPr>
+                      <a:picLocks noChangeAspect="1" noChangeArrowheads="1"/>
+                    </pic:cNvPicPr>
+                  </pic:nvPicPr>
+                  <pic:blipFill>
+                    <a:blip r:embed="rId8">
+                      <a:extLst>
+                        <a:ext uri="{28A0092B-C50C-407E-A947-70E740481C1C}">
+                          <a14:useLocalDpi xmlns:a14="http://schemas.microsoft.com/office/drawing/2010/main" val="0"/>
+                        </a:ext>
+                      </a:extLst>
+                    </a:blip>
+                    <a:srcRect/>
+                    <a:stretch>
+                      <a:fillRect/>
+                    </a:stretch>
+                  </pic:blipFill>
+                  <pic:spPr bwMode="auto">
+                    <a:xfrm>
+                      <a:off x="0" y="0"/>
+                      <a:ext cx="4508500" cy="1009650"/>
+                    </a:xfrm>
+                    <a:prstGeom prst="rect">
+                      <a:avLst/>
+                    </a:prstGeom>
+                    <a:noFill/>
+                    <a:ln>
+                      <a:noFill/>
+                    </a:ln>
+                  </pic:spPr>
+                </pic:pic>
+              </a:graphicData>
+            </a:graphic>
+          </wp:inline>
+        </w:drawing>
+      </w:r>
+    </w:p>
+    <w:p>
+      <w:pPr>
+        <w:jc w:val="center"/>
+        <w:rPr>
+          <w:rFonts w:ascii="Times New Roman" w:hAnsi="Times New Roman" w:cs="Times New Roman"/>
+          <w:b/>
+          <w:bCs/>
+          <w:sz w:val="36"/>
+          <w:szCs w:val="36"/>
+          <w:lang w:val="en-US"/>
+        </w:rPr>
+      </w:pPr>
+    </w:p>
+    <w:p>
+      <w:pPr>
+        <w:jc w:val="center"/>
+        <w:rPr>
+          <w:rFonts w:ascii="Times New Roman" w:hAnsi="Times New Roman" w:cs="Times New Roman"/>
+          <w:b/>
+          <w:bCs/>
+          <w:sz w:val="36"/>
+          <w:szCs w:val="36"/>
+          <w:lang w:val="en-US"/>
+        </w:rPr>
+      </w:pPr>
+    </w:p>
+    <w:p>
+      <w:pPr>
+        <w:jc w:val="center"/>
+        <w:rPr>
+          <w:rFonts w:ascii="Times New Roman" w:hAnsi="Times New Roman" w:cs="Times New Roman"/>
+          <w:b/>
+          <w:bCs/>
+          <w:sz w:val="36"/>
+          <w:szCs w:val="36"/>
+        </w:rPr>
+      </w:pPr>
+    </w:p>
+    <w:p>
+      <w:pPr>
+        <w:jc w:val="center"/>
+        <w:rPr>
+          <w:rFonts w:ascii="Times New Roman" w:hAnsi="Times New Roman" w:cs="Times New Roman"/>
+          <w:b/>
+          <w:bCs/>
+          <w:sz w:val="40"/>
+          <w:szCs w:val="40"/>
+          <w:lang w:val="en-US"/>
+        </w:rPr>
+      </w:pPr>
+      <w:r>
+        <w:rPr>
+          <w:rFonts w:ascii="Times New Roman" w:hAnsi="Times New Roman" w:cs="Times New Roman"/>
+          <w:b/>
+          <w:bCs/>
+          <w:sz w:val="40"/>
+          <w:szCs w:val="40"/>
+          <w:lang w:val="en-US"/>
+        </w:rPr>
+        <w:t xml:space="preserve"> 19CSE304 - FOUNDATIONS OF DATA SCIENCE</w:t>
+      </w:r>
+    </w:p>
+    <w:p>
+      <w:pPr>
+        <w:jc w:val="center"/>
+        <w:rPr>
+          <w:rFonts w:ascii="Times New Roman" w:hAnsi="Times New Roman" w:cs="Times New Roman"/>
+          <w:b/>
+          <w:bCs/>
+          <w:sz w:val="36"/>
+          <w:szCs w:val="36"/>
+          <w:lang w:val="en-US"/>
+        </w:rPr>
+      </w:pPr>
+      <w:r>
+        <w:rPr>
+          <w:rFonts w:ascii="Times New Roman" w:hAnsi="Times New Roman" w:cs="Times New Roman"/>
+          <w:b/>
+          <w:bCs/>
+          <w:sz w:val="36"/>
+          <w:szCs w:val="36"/>
+          <w:lang w:val="en-US"/>
+        </w:rPr>
+        <w:t>CASE STUDY</w:t>
+      </w:r>
+    </w:p>
+    <w:p>
+      <w:pPr>
+        <w:jc w:val="center"/>
+        <w:rPr>
+          <w:rFonts w:ascii="Times New Roman" w:hAnsi="Times New Roman" w:cs="Times New Roman"/>
+          <w:b/>
+          <w:bCs/>
+          <w:sz w:val="36"/>
+          <w:szCs w:val="36"/>
+          <w:lang w:val="en-US"/>
+        </w:rPr>
+      </w:pPr>
+    </w:p>
+    <w:p>
+      <w:pPr>
+        <w:rPr>
+          <w:rFonts w:ascii="Times New Roman" w:hAnsi="Times New Roman" w:cs="Times New Roman"/>
+          <w:b/>
+          <w:bCs/>
+          <w:sz w:val="36"/>
+          <w:szCs w:val="36"/>
+          <w:lang w:val="en-US"/>
+        </w:rPr>
+      </w:pPr>
+    </w:p>
+    <w:p>
+      <w:pPr>
+        <w:jc w:val="center"/>
+        <w:rPr>
+          <w:rFonts w:ascii="Times New Roman" w:hAnsi="Times New Roman" w:cs="Times New Roman"/>
+          <w:b/>
+          <w:bCs/>
+          <w:sz w:val="36"/>
+          <w:szCs w:val="36"/>
+          <w:lang w:val="en-US"/>
+        </w:rPr>
+      </w:pPr>
+    </w:p>
+    <w:p>
+      <w:pPr>
+        <w:jc w:val="center"/>
+        <w:rPr>
+          <w:rFonts w:ascii="Times New Roman" w:hAnsi="Times New Roman" w:cs="Times New Roman"/>
+          <w:b/>
+          <w:bCs/>
+          <w:sz w:val="36"/>
+          <w:szCs w:val="36"/>
+          <w:lang w:val="en-US"/>
+        </w:rPr>
+      </w:pPr>
+    </w:p>
+    <w:p>
+      <w:pPr>
+        <w:jc w:val="center"/>
+        <w:rPr>
+          <w:rFonts w:ascii="Times New Roman" w:hAnsi="Times New Roman" w:cs="Times New Roman"/>
+          <w:b/>
+          <w:bCs/>
+          <w:sz w:val="36"/>
+          <w:szCs w:val="36"/>
+          <w:lang w:val="en-US"/>
+        </w:rPr>
+      </w:pPr>
+    </w:p>
+    <w:p>
+      <w:pPr>
+        <w:jc w:val="center"/>
+        <w:rPr>
+          <w:rFonts w:ascii="Times New Roman" w:hAnsi="Times New Roman" w:cs="Times New Roman"/>
+          <w:b/>
+          <w:bCs/>
+          <w:sz w:val="36"/>
+          <w:szCs w:val="36"/>
+          <w:lang w:val="en-US"/>
+        </w:rPr>
+      </w:pPr>
+    </w:p>
+    <w:p>
+      <w:pPr>
+        <w:jc w:val="center"/>
+        <w:rPr>
+          <w:rFonts w:ascii="Times New Roman" w:hAnsi="Times New Roman" w:cs="Times New Roman"/>
+          <w:b/>
+          <w:bCs/>
+          <w:sz w:val="36"/>
+          <w:szCs w:val="36"/>
+          <w:lang w:val="en-US"/>
+        </w:rPr>
+      </w:pPr>
+    </w:p>
+    <w:p>
+      <w:pPr>
+        <w:rPr>
+          <w:rFonts w:ascii="Times New Roman" w:hAnsi="Times New Roman" w:cs="Times New Roman"/>
+          <w:b/>
+          <w:bCs/>
+          <w:sz w:val="36"/>
+          <w:szCs w:val="36"/>
+          <w:lang w:val="en-US"/>
+        </w:rPr>
+      </w:pPr>
+      <w:r>
+        <w:rPr>
+          <w:rFonts w:ascii="Times New Roman" w:hAnsi="Times New Roman" w:cs="Times New Roman"/>
+          <w:b/>
+          <w:bCs/>
+          <w:sz w:val="36"/>
+          <w:szCs w:val="36"/>
+          <w:lang w:val="en-US"/>
+        </w:rPr>
+        <w:t>Name: Krishna GSVV</w:t>
+      </w:r>
+    </w:p>
+    <w:p>
+      <w:pPr>
+        <w:rPr>
+          <w:rFonts w:ascii="Times New Roman" w:hAnsi="Times New Roman" w:cs="Times New Roman"/>
+          <w:b/>
+          <w:bCs/>
+          <w:sz w:val="36"/>
+          <w:szCs w:val="36"/>
+          <w:lang w:val="en-US"/>
+        </w:rPr>
+      </w:pPr>
+      <w:r>
+        <w:rPr>
+          <w:rFonts w:ascii="Times New Roman" w:hAnsi="Times New Roman" w:cs="Times New Roman"/>
+          <w:b/>
+          <w:bCs/>
+          <w:sz w:val="36"/>
+          <w:szCs w:val="36"/>
+          <w:lang w:val="en-US"/>
+        </w:rPr>
+        <w:t>Section: CSE - A</w:t>
+      </w:r>
+    </w:p>
+    <w:p>
+      <w:pPr>
+        <w:rPr>
+          <w:rFonts w:ascii="Times New Roman" w:hAnsi="Times New Roman" w:cs="Times New Roman"/>
+          <w:b/>
+          <w:bCs/>
+          <w:sz w:val="36"/>
+          <w:szCs w:val="36"/>
+          <w:lang w:val="en-US"/>
+        </w:rPr>
+      </w:pPr>
+      <w:r>
+        <w:rPr>
+          <w:rFonts w:ascii="Times New Roman" w:hAnsi="Times New Roman" w:cs="Times New Roman"/>
+          <w:b/>
+          <w:bCs/>
+          <w:sz w:val="36"/>
+          <w:szCs w:val="36"/>
+          <w:lang w:val="en-US"/>
+        </w:rPr>
+        <w:t>Roll No: AV.</w:t>
+      </w:r>
+      <w:proofErr w:type="gramStart"/>
+      <w:r>
+        <w:rPr>
+          <w:rFonts w:ascii="Times New Roman" w:hAnsi="Times New Roman" w:cs="Times New Roman"/>
+          <w:b/>
+          <w:bCs/>
+          <w:sz w:val="36"/>
+          <w:szCs w:val="36"/>
+          <w:lang w:val="en-US"/>
+        </w:rPr>
+        <w:t>EN.U</w:t>
+      </w:r>
+      <w:proofErr w:type="gramEnd"/>
+      <w:r>
+        <w:rPr>
+          <w:rFonts w:ascii="Times New Roman" w:hAnsi="Times New Roman" w:cs="Times New Roman"/>
+          <w:b/>
+          <w:bCs/>
+          <w:sz w:val="36"/>
+          <w:szCs w:val="36"/>
+          <w:lang w:val="en-US"/>
+        </w:rPr>
+        <w:t>4CSE22016</w:t>
+      </w:r>
+    </w:p>
+    <w:p>
+      <w:pPr>
+        <w:rPr>
+          <w:rFonts w:ascii="Times New Roman" w:hAnsi="Times New Roman" w:cs="Times New Roman"/>
+        </w:rPr>
+      </w:pPr>
+      <w:r>
+        <w:rPr>
+          <w:rFonts w:ascii="Times New Roman" w:hAnsi="Times New Roman" w:cs="Times New Roman"/>
+        </w:rPr>
+        <w:br w:type="page"/>
+      </w:r>
+    </w:p>
+    <w:p>
+      <w:pPr>
         <w:spacing w:before="100" w:beforeAutospacing="1" w:after="100" w:afterAutospacing="1" w:line="240" w:lineRule="auto"/>
         <w:outlineLvl w:val="2"/>
         <w:rPr>
@@ -24,198 +402,28 @@
           <w:szCs w:val="27"/>
           <w:lang w:eastAsia="en-IN"/>
         </w:rPr>
-        <w:t>Case Study Report: Foundations of Data Science</w:t>
-      </w:r>
-    </w:p>
-    <w:p>
-      <w:pPr>
-        <w:spacing w:before="100" w:beforeAutospacing="1" w:after="100" w:afterAutospacing="1" w:line="240" w:lineRule="auto"/>
-        <w:outlineLvl w:val="3"/>
-        <w:rPr>
-          <w:rFonts w:ascii="Times New Roman" w:eastAsia="Times New Roman" w:hAnsi="Times New Roman" w:cs="Times New Roman"/>
-          <w:b/>
-          <w:bCs/>
-          <w:sz w:val="24"/>
-          <w:szCs w:val="24"/>
-          <w:lang w:eastAsia="en-IN"/>
-        </w:rPr>
-      </w:pPr>
-      <w:r>
-        <w:rPr>
-          <w:rFonts w:ascii="Times New Roman" w:eastAsia="Times New Roman" w:hAnsi="Times New Roman" w:cs="Times New Roman"/>
-          <w:b/>
-          <w:bCs/>
-          <w:sz w:val="24"/>
-          <w:szCs w:val="24"/>
-          <w:lang w:eastAsia="en-IN"/>
-        </w:rPr>
-        <w:t xml:space="preserve">Name: </w:t>
-      </w:r>
-      <w:r>
-        <w:rPr>
-          <w:rFonts w:ascii="Times New Roman" w:eastAsia="Times New Roman" w:hAnsi="Times New Roman" w:cs="Times New Roman"/>
-          <w:b/>
-          <w:bCs/>
-          <w:sz w:val="24"/>
-          <w:szCs w:val="24"/>
-          <w:lang w:eastAsia="en-IN"/>
-        </w:rPr>
-        <w:t>Krishna GSVV</w:t>
-      </w:r>
-    </w:p>
-    <w:p>
-      <w:pPr>
-        <w:spacing w:before="100" w:beforeAutospacing="1" w:after="100" w:afterAutospacing="1" w:line="240" w:lineRule="auto"/>
-        <w:outlineLvl w:val="3"/>
-        <w:rPr>
-          <w:rFonts w:ascii="Times New Roman" w:eastAsia="Times New Roman" w:hAnsi="Times New Roman" w:cs="Times New Roman"/>
-          <w:b/>
-          <w:bCs/>
-          <w:sz w:val="24"/>
-          <w:szCs w:val="24"/>
-          <w:lang w:eastAsia="en-IN"/>
-        </w:rPr>
-      </w:pPr>
-      <w:r>
-        <w:rPr>
-          <w:rFonts w:ascii="Times New Roman" w:eastAsia="Times New Roman" w:hAnsi="Times New Roman" w:cs="Times New Roman"/>
-          <w:b/>
-          <w:bCs/>
-          <w:sz w:val="24"/>
-          <w:szCs w:val="24"/>
-          <w:lang w:eastAsia="en-IN"/>
-        </w:rPr>
-        <w:t xml:space="preserve">Roll Number: </w:t>
-      </w:r>
-      <w:r>
-        <w:rPr>
-          <w:rFonts w:ascii="Times New Roman" w:eastAsia="Times New Roman" w:hAnsi="Times New Roman" w:cs="Times New Roman"/>
-          <w:b/>
-          <w:bCs/>
-          <w:sz w:val="24"/>
-          <w:szCs w:val="24"/>
-          <w:lang w:eastAsia="en-IN"/>
-        </w:rPr>
-        <w:t>AV.</w:t>
-      </w:r>
-      <w:proofErr w:type="gramStart"/>
-      <w:r>
-        <w:rPr>
-          <w:rFonts w:ascii="Times New Roman" w:eastAsia="Times New Roman" w:hAnsi="Times New Roman" w:cs="Times New Roman"/>
-          <w:b/>
-          <w:bCs/>
-          <w:sz w:val="24"/>
-          <w:szCs w:val="24"/>
-          <w:lang w:eastAsia="en-IN"/>
-        </w:rPr>
-        <w:t>EN.U</w:t>
-      </w:r>
-      <w:proofErr w:type="gramEnd"/>
-      <w:r>
-        <w:rPr>
-          <w:rFonts w:ascii="Times New Roman" w:eastAsia="Times New Roman" w:hAnsi="Times New Roman" w:cs="Times New Roman"/>
-          <w:b/>
-          <w:bCs/>
-          <w:sz w:val="24"/>
-          <w:szCs w:val="24"/>
-          <w:lang w:eastAsia="en-IN"/>
-        </w:rPr>
-        <w:t>4CSE22016</w:t>
-      </w:r>
-    </w:p>
-    <w:p>
-      <w:pPr>
-        <w:spacing w:before="100" w:beforeAutospacing="1" w:after="100" w:afterAutospacing="1" w:line="240" w:lineRule="auto"/>
-        <w:outlineLvl w:val="3"/>
-        <w:rPr>
-          <w:rFonts w:ascii="Times New Roman" w:eastAsia="Times New Roman" w:hAnsi="Times New Roman" w:cs="Times New Roman"/>
-          <w:b/>
-          <w:bCs/>
-          <w:sz w:val="24"/>
-          <w:szCs w:val="24"/>
-          <w:lang w:eastAsia="en-IN"/>
-        </w:rPr>
-      </w:pPr>
-      <w:r>
-        <w:rPr>
-          <w:rFonts w:ascii="Times New Roman" w:eastAsia="Times New Roman" w:hAnsi="Times New Roman" w:cs="Times New Roman"/>
-          <w:b/>
-          <w:bCs/>
-          <w:sz w:val="24"/>
-          <w:szCs w:val="24"/>
-          <w:lang w:eastAsia="en-IN"/>
-        </w:rPr>
-        <w:t xml:space="preserve">Date: </w:t>
-      </w:r>
-      <w:r>
-        <w:rPr>
-          <w:rFonts w:ascii="Times New Roman" w:eastAsia="Times New Roman" w:hAnsi="Times New Roman" w:cs="Times New Roman"/>
-          <w:b/>
-          <w:bCs/>
-          <w:sz w:val="24"/>
-          <w:szCs w:val="24"/>
-          <w:lang w:eastAsia="en-IN"/>
-        </w:rPr>
-        <w:t>15</w:t>
-      </w:r>
-      <w:r>
-        <w:rPr>
-          <w:rFonts w:ascii="Times New Roman" w:eastAsia="Times New Roman" w:hAnsi="Times New Roman" w:cs="Times New Roman"/>
-          <w:b/>
-          <w:bCs/>
-          <w:sz w:val="24"/>
-          <w:szCs w:val="24"/>
-          <w:vertAlign w:val="superscript"/>
-          <w:lang w:eastAsia="en-IN"/>
-        </w:rPr>
-        <w:t>th</w:t>
-      </w:r>
-      <w:r>
-        <w:rPr>
-          <w:rFonts w:ascii="Times New Roman" w:eastAsia="Times New Roman" w:hAnsi="Times New Roman" w:cs="Times New Roman"/>
-          <w:b/>
-          <w:bCs/>
-          <w:sz w:val="24"/>
-          <w:szCs w:val="24"/>
-          <w:lang w:eastAsia="en-IN"/>
-        </w:rPr>
-        <w:t xml:space="preserve"> November, 2024</w:t>
-      </w:r>
-    </w:p>
-    <w:p>
-      <w:pPr>
-        <w:spacing w:before="100" w:beforeAutospacing="1" w:after="100" w:afterAutospacing="1" w:line="240" w:lineRule="auto"/>
-        <w:outlineLvl w:val="3"/>
-        <w:rPr>
-          <w:rFonts w:ascii="Times New Roman" w:eastAsia="Times New Roman" w:hAnsi="Times New Roman" w:cs="Times New Roman"/>
-          <w:b/>
-          <w:bCs/>
-          <w:sz w:val="24"/>
-          <w:szCs w:val="24"/>
-          <w:lang w:eastAsia="en-IN"/>
-        </w:rPr>
-      </w:pPr>
-      <w:r>
-        <w:rPr>
-          <w:rFonts w:ascii="Times New Roman" w:eastAsia="Times New Roman" w:hAnsi="Times New Roman" w:cs="Times New Roman"/>
-          <w:b/>
-          <w:bCs/>
-          <w:sz w:val="24"/>
-          <w:szCs w:val="24"/>
-          <w:lang w:eastAsia="en-IN"/>
-        </w:rPr>
-        <w:t xml:space="preserve">Task Number: </w:t>
-      </w:r>
-      <w:r>
-        <w:rPr>
-          <w:rFonts w:ascii="Times New Roman" w:eastAsia="Times New Roman" w:hAnsi="Times New Roman" w:cs="Times New Roman"/>
-          <w:b/>
-          <w:bCs/>
-          <w:sz w:val="24"/>
-          <w:szCs w:val="24"/>
-          <w:lang w:eastAsia="en-IN"/>
-        </w:rPr>
-        <w:t>1</w:t>
+        <w:lastRenderedPageBreak/>
+        <w:t>Problem Statement:</w:t>
+      </w:r>
+    </w:p>
+    <w:p>
+      <w:pPr>
+        <w:spacing w:before="100" w:beforeAutospacing="1" w:after="100" w:afterAutospacing="1" w:line="240" w:lineRule="auto"/>
+        <w:rPr>
+          <w:rFonts w:ascii="Times New Roman" w:eastAsia="Times New Roman" w:hAnsi="Times New Roman" w:cs="Times New Roman"/>
+          <w:sz w:val="24"/>
+          <w:szCs w:val="24"/>
+          <w:lang w:eastAsia="en-IN"/>
+        </w:rPr>
+      </w:pPr>
+      <w:r>
+        <w:rPr>
+          <w:rFonts w:ascii="Times New Roman" w:eastAsia="Times New Roman" w:hAnsi="Times New Roman" w:cs="Times New Roman"/>
+          <w:sz w:val="24"/>
+          <w:szCs w:val="24"/>
+          <w:lang w:eastAsia="en-IN"/>
+        </w:rPr>
+        <w:t>The objective of this analysis is to explore and understand the demographic, educational, and geographic trends of 493 cities in India using a dataset containing population statistics, literacy rates, and geographic details. The goal is to uncover key patterns, derive actionable insights, and identify regional disparities, especially in literacy and gender-related metrics.</w:t>
       </w:r>
     </w:p>
     <w:p>
@@ -235,122 +443,8 @@
           <w:szCs w:val="24"/>
           <w:lang w:eastAsia="en-IN"/>
         </w:rPr>
-        <w:pict w14:anchorId="14BA9A47">
+        <w:pict w14:anchorId="59717095">
           <v:rect id="_x0000_i1025" style="width:0;height:1.5pt" o:hralign="center" o:hrstd="t" o:hr="t" fillcolor="#a0a0a0" stroked="f"/>
-        </w:pict>
-      </w:r>
-    </w:p>
-    <w:p>
-      <w:pPr>
-        <w:spacing w:before="100" w:beforeAutospacing="1" w:after="100" w:afterAutospacing="1" w:line="240" w:lineRule="auto"/>
-        <w:outlineLvl w:val="2"/>
-        <w:rPr>
-          <w:rFonts w:ascii="Times New Roman" w:eastAsia="Times New Roman" w:hAnsi="Times New Roman" w:cs="Times New Roman"/>
-          <w:b/>
-          <w:bCs/>
-          <w:sz w:val="27"/>
-          <w:szCs w:val="27"/>
-          <w:lang w:eastAsia="en-IN"/>
-        </w:rPr>
-      </w:pPr>
-      <w:r>
-        <w:rPr>
-          <w:rFonts w:ascii="Times New Roman" w:eastAsia="Times New Roman" w:hAnsi="Times New Roman" w:cs="Times New Roman"/>
-          <w:b/>
-          <w:bCs/>
-          <w:sz w:val="27"/>
-          <w:szCs w:val="27"/>
-          <w:lang w:eastAsia="en-IN"/>
-        </w:rPr>
-        <w:t>Foundations of Data Science</w:t>
-      </w:r>
-    </w:p>
-    <w:p>
-      <w:pPr>
-        <w:spacing w:after="0" w:line="240" w:lineRule="auto"/>
-        <w:rPr>
-          <w:rFonts w:ascii="Times New Roman" w:eastAsia="Times New Roman" w:hAnsi="Times New Roman" w:cs="Times New Roman"/>
-          <w:sz w:val="24"/>
-          <w:szCs w:val="24"/>
-          <w:lang w:eastAsia="en-IN"/>
-        </w:rPr>
-      </w:pPr>
-      <w:r>
-        <w:rPr>
-          <w:rFonts w:ascii="Times New Roman" w:eastAsia="Times New Roman" w:hAnsi="Times New Roman" w:cs="Times New Roman"/>
-          <w:sz w:val="24"/>
-          <w:szCs w:val="24"/>
-          <w:lang w:eastAsia="en-IN"/>
-        </w:rPr>
-        <w:pict w14:anchorId="55BD479F">
-          <v:rect id="_x0000_i1026" style="width:0;height:1.5pt" o:hralign="center" o:hrstd="t" o:hr="t" fillcolor="#a0a0a0" stroked="f"/>
-        </w:pict>
-      </w:r>
-    </w:p>
-    <w:p>
-      <w:pPr>
-        <w:spacing w:before="100" w:beforeAutospacing="1" w:after="100" w:afterAutospacing="1" w:line="240" w:lineRule="auto"/>
-        <w:outlineLvl w:val="2"/>
-        <w:rPr>
-          <w:rFonts w:ascii="Times New Roman" w:eastAsia="Times New Roman" w:hAnsi="Times New Roman" w:cs="Times New Roman"/>
-          <w:b/>
-          <w:bCs/>
-          <w:sz w:val="27"/>
-          <w:szCs w:val="27"/>
-          <w:lang w:eastAsia="en-IN"/>
-        </w:rPr>
-      </w:pPr>
-      <w:r>
-        <w:rPr>
-          <w:rFonts w:ascii="Times New Roman" w:eastAsia="Times New Roman" w:hAnsi="Times New Roman" w:cs="Times New Roman"/>
-          <w:b/>
-          <w:bCs/>
-          <w:sz w:val="27"/>
-          <w:szCs w:val="27"/>
-          <w:lang w:eastAsia="en-IN"/>
-        </w:rPr>
-        <w:t>Problem Statement:</w:t>
-      </w:r>
-    </w:p>
-    <w:p>
-      <w:pPr>
-        <w:spacing w:before="100" w:beforeAutospacing="1" w:after="100" w:afterAutospacing="1" w:line="240" w:lineRule="auto"/>
-        <w:rPr>
-          <w:rFonts w:ascii="Times New Roman" w:eastAsia="Times New Roman" w:hAnsi="Times New Roman" w:cs="Times New Roman"/>
-          <w:sz w:val="24"/>
-          <w:szCs w:val="24"/>
-          <w:lang w:eastAsia="en-IN"/>
-        </w:rPr>
-      </w:pPr>
-      <w:r>
-        <w:rPr>
-          <w:rFonts w:ascii="Times New Roman" w:eastAsia="Times New Roman" w:hAnsi="Times New Roman" w:cs="Times New Roman"/>
-          <w:sz w:val="24"/>
-          <w:szCs w:val="24"/>
-          <w:lang w:eastAsia="en-IN"/>
-        </w:rPr>
-        <w:t>The objective of this analysis is to explore and understand the demographic, educational, and geographic trends of 493 cities in India using a dataset containing population statistics, literacy rates, and geographic details. The goal is to uncover key patterns, derive actionable insights, and identify regional disparities, especially in literacy and gender-related metrics.</w:t>
-      </w:r>
-    </w:p>
-    <w:p>
-      <w:pPr>
-        <w:spacing w:after="0" w:line="240" w:lineRule="auto"/>
-        <w:rPr>
-          <w:rFonts w:ascii="Times New Roman" w:eastAsia="Times New Roman" w:hAnsi="Times New Roman" w:cs="Times New Roman"/>
-          <w:sz w:val="24"/>
-          <w:szCs w:val="24"/>
-          <w:lang w:eastAsia="en-IN"/>
-        </w:rPr>
-      </w:pPr>
-      <w:r>
-        <w:rPr>
-          <w:rFonts w:ascii="Times New Roman" w:eastAsia="Times New Roman" w:hAnsi="Times New Roman" w:cs="Times New Roman"/>
-          <w:sz w:val="24"/>
-          <w:szCs w:val="24"/>
-          <w:lang w:eastAsia="en-IN"/>
-        </w:rPr>
-        <w:pict w14:anchorId="59717095">
-          <v:rect id="_x0000_i1027" style="width:0;height:1.5pt" o:hralign="center" o:hrstd="t" o:hr="t" fillcolor="#a0a0a0" stroked="f"/>
         </w:pict>
       </w:r>
     </w:p>
@@ -875,7 +969,7 @@
           <w:lang w:eastAsia="en-IN"/>
         </w:rPr>
         <w:pict w14:anchorId="6FF8EB74">
-          <v:rect id="_x0000_i1028" style="width:0;height:1.5pt" o:hralign="center" o:hrstd="t" o:hr="t" fillcolor="#a0a0a0" stroked="f"/>
+          <v:rect id="_x0000_i1026" style="width:0;height:1.5pt" o:hralign="center" o:hrstd="t" o:hr="t" fillcolor="#a0a0a0" stroked="f"/>
         </w:pict>
       </w:r>
     </w:p>
@@ -924,7 +1018,6 @@
           <w:szCs w:val="27"/>
           <w:lang w:eastAsia="en-IN"/>
         </w:rPr>
-        <w:lastRenderedPageBreak/>
         <w:t xml:space="preserve">Data </w:t>
       </w:r>
       <w:r>
@@ -1054,6 +1147,660 @@
     <w:p>
       <w:pPr>
         <w:numPr>
+          <w:ilvl w:val="1"/>
+          <w:numId w:val="2"/>
+        </w:numPr>
+        <w:spacing w:before="100" w:beforeAutospacing="1" w:after="100" w:afterAutospacing="1" w:line="240" w:lineRule="auto"/>
+        <w:rPr>
+          <w:rFonts w:ascii="Times New Roman" w:eastAsia="Times New Roman" w:hAnsi="Times New Roman" w:cs="Times New Roman"/>
+          <w:sz w:val="24"/>
+          <w:szCs w:val="24"/>
+          <w:lang w:eastAsia="en-IN"/>
+        </w:rPr>
+      </w:pPr>
+      <w:r>
+        <w:rPr>
+          <w:rFonts w:ascii="Times New Roman" w:eastAsia="Times New Roman" w:hAnsi="Times New Roman" w:cs="Times New Roman"/>
+          <w:sz w:val="24"/>
+          <w:szCs w:val="24"/>
+          <w:lang w:eastAsia="en-IN"/>
+        </w:rPr>
+        <w:t>Code:</w:t>
+      </w:r>
+    </w:p>
+    <w:p>
+      <w:pPr>
+        <w:spacing w:after="0"/>
+        <w:ind w:left="1440"/>
+        <w:jc w:val="both"/>
+        <w:rPr>
+          <w:rFonts w:ascii="Courier New" w:hAnsi="Courier New" w:cs="Courier New"/>
+          <w:kern w:val="2"/>
+          <w:sz w:val="20"/>
+          <w:szCs w:val="20"/>
+          <w14:ligatures w14:val="standardContextual"/>
+        </w:rPr>
+      </w:pPr>
+      <w:r>
+        <w:rPr>
+          <w:rFonts w:ascii="Courier New" w:hAnsi="Courier New" w:cs="Courier New"/>
+          <w:kern w:val="2"/>
+          <w:sz w:val="20"/>
+          <w:szCs w:val="20"/>
+          <w14:ligatures w14:val="standardContextual"/>
+        </w:rPr>
+        <w:t># Check for missing data</w:t>
+      </w:r>
+    </w:p>
+    <w:p>
+      <w:pPr>
+        <w:spacing w:after="0"/>
+        <w:ind w:left="1440"/>
+        <w:jc w:val="both"/>
+        <w:rPr>
+          <w:rFonts w:ascii="Courier New" w:hAnsi="Courier New" w:cs="Courier New"/>
+          <w:kern w:val="2"/>
+          <w:sz w:val="20"/>
+          <w:szCs w:val="20"/>
+          <w14:ligatures w14:val="standardContextual"/>
+        </w:rPr>
+      </w:pPr>
+      <w:proofErr w:type="spellStart"/>
+      <w:r>
+        <w:rPr>
+          <w:rFonts w:ascii="Courier New" w:hAnsi="Courier New" w:cs="Courier New"/>
+          <w:kern w:val="2"/>
+          <w:sz w:val="20"/>
+          <w:szCs w:val="20"/>
+          <w14:ligatures w14:val="standardContextual"/>
+        </w:rPr>
+        <w:t>missing_data</w:t>
+      </w:r>
+      <w:proofErr w:type="spellEnd"/>
+      <w:r>
+        <w:rPr>
+          <w:rFonts w:ascii="Courier New" w:hAnsi="Courier New" w:cs="Courier New"/>
+          <w:kern w:val="2"/>
+          <w:sz w:val="20"/>
+          <w:szCs w:val="20"/>
+          <w14:ligatures w14:val="standardContextual"/>
+        </w:rPr>
+        <w:t xml:space="preserve"> = </w:t>
+      </w:r>
+      <w:proofErr w:type="spellStart"/>
+      <w:proofErr w:type="gramStart"/>
+      <w:r>
+        <w:rPr>
+          <w:rFonts w:ascii="Courier New" w:hAnsi="Courier New" w:cs="Courier New"/>
+          <w:kern w:val="2"/>
+          <w:sz w:val="20"/>
+          <w:szCs w:val="20"/>
+          <w14:ligatures w14:val="standardContextual"/>
+        </w:rPr>
+        <w:t>df.isnull</w:t>
+      </w:r>
+      <w:proofErr w:type="spellEnd"/>
+      <w:proofErr w:type="gramEnd"/>
+      <w:r>
+        <w:rPr>
+          <w:rFonts w:ascii="Courier New" w:hAnsi="Courier New" w:cs="Courier New"/>
+          <w:kern w:val="2"/>
+          <w:sz w:val="20"/>
+          <w:szCs w:val="20"/>
+          <w14:ligatures w14:val="standardContextual"/>
+        </w:rPr>
+        <w:t>().sum()</w:t>
+      </w:r>
+    </w:p>
+    <w:p>
+      <w:pPr>
+        <w:spacing w:after="0"/>
+        <w:ind w:left="1440"/>
+        <w:jc w:val="both"/>
+        <w:rPr>
+          <w:rFonts w:ascii="Courier New" w:hAnsi="Courier New" w:cs="Courier New"/>
+          <w:kern w:val="2"/>
+          <w:sz w:val="20"/>
+          <w:szCs w:val="20"/>
+          <w14:ligatures w14:val="standardContextual"/>
+        </w:rPr>
+      </w:pPr>
+      <w:r>
+        <w:rPr>
+          <w:rFonts w:ascii="Courier New" w:hAnsi="Courier New" w:cs="Courier New"/>
+          <w:kern w:val="2"/>
+          <w:sz w:val="20"/>
+          <w:szCs w:val="20"/>
+          <w14:ligatures w14:val="standardContextual"/>
+        </w:rPr>
+        <w:t># Display missing data</w:t>
+      </w:r>
+    </w:p>
+    <w:p>
+      <w:pPr>
+        <w:spacing w:after="0"/>
+        <w:ind w:left="1440"/>
+        <w:jc w:val="both"/>
+        <w:rPr>
+          <w:rFonts w:ascii="Courier New" w:hAnsi="Courier New" w:cs="Courier New"/>
+          <w:kern w:val="2"/>
+          <w:sz w:val="20"/>
+          <w:szCs w:val="20"/>
+          <w14:ligatures w14:val="standardContextual"/>
+        </w:rPr>
+      </w:pPr>
+      <w:r>
+        <w:rPr>
+          <w:rFonts w:ascii="Courier New" w:hAnsi="Courier New" w:cs="Courier New"/>
+          <w:kern w:val="2"/>
+          <w:sz w:val="20"/>
+          <w:szCs w:val="20"/>
+          <w14:ligatures w14:val="standardContextual"/>
+        </w:rPr>
+        <w:t>print(</w:t>
+      </w:r>
+      <w:proofErr w:type="spellStart"/>
+      <w:r>
+        <w:rPr>
+          <w:rFonts w:ascii="Courier New" w:hAnsi="Courier New" w:cs="Courier New"/>
+          <w:kern w:val="2"/>
+          <w:sz w:val="20"/>
+          <w:szCs w:val="20"/>
+          <w14:ligatures w14:val="standardContextual"/>
+        </w:rPr>
+        <w:t>missing_data</w:t>
+      </w:r>
+      <w:proofErr w:type="spellEnd"/>
+      <w:r>
+        <w:rPr>
+          <w:rFonts w:ascii="Courier New" w:hAnsi="Courier New" w:cs="Courier New"/>
+          <w:kern w:val="2"/>
+          <w:sz w:val="20"/>
+          <w:szCs w:val="20"/>
+          <w14:ligatures w14:val="standardContextual"/>
+        </w:rPr>
+        <w:t>)</w:t>
+      </w:r>
+    </w:p>
+    <w:p>
+      <w:pPr>
+        <w:spacing w:after="0"/>
+        <w:ind w:left="1440"/>
+        <w:jc w:val="both"/>
+        <w:rPr>
+          <w:rFonts w:ascii="Courier New" w:hAnsi="Courier New" w:cs="Courier New"/>
+          <w:kern w:val="2"/>
+          <w:sz w:val="20"/>
+          <w:szCs w:val="20"/>
+          <w14:ligatures w14:val="standardContextual"/>
+        </w:rPr>
+      </w:pPr>
+      <w:r>
+        <w:rPr>
+          <w:rFonts w:ascii="Courier New" w:hAnsi="Courier New" w:cs="Courier New"/>
+          <w:kern w:val="2"/>
+          <w:sz w:val="20"/>
+          <w:szCs w:val="20"/>
+          <w14:ligatures w14:val="standardContextual"/>
+        </w:rPr>
+        <w:t># Fill missing values with mean for numerical columns</w:t>
+      </w:r>
+    </w:p>
+    <w:p>
+      <w:pPr>
+        <w:spacing w:after="0"/>
+        <w:ind w:left="1440"/>
+        <w:jc w:val="both"/>
+        <w:rPr>
+          <w:rFonts w:ascii="Courier New" w:hAnsi="Courier New" w:cs="Courier New"/>
+          <w:kern w:val="2"/>
+          <w:sz w:val="20"/>
+          <w:szCs w:val="20"/>
+          <w14:ligatures w14:val="standardContextual"/>
+        </w:rPr>
+      </w:pPr>
+      <w:proofErr w:type="spellStart"/>
+      <w:proofErr w:type="gramStart"/>
+      <w:r>
+        <w:rPr>
+          <w:rFonts w:ascii="Courier New" w:hAnsi="Courier New" w:cs="Courier New"/>
+          <w:kern w:val="2"/>
+          <w:sz w:val="20"/>
+          <w:szCs w:val="20"/>
+          <w14:ligatures w14:val="standardContextual"/>
+        </w:rPr>
+        <w:t>df.fillna</w:t>
+      </w:r>
+      <w:proofErr w:type="spellEnd"/>
+      <w:proofErr w:type="gramEnd"/>
+      <w:r>
+        <w:rPr>
+          <w:rFonts w:ascii="Courier New" w:hAnsi="Courier New" w:cs="Courier New"/>
+          <w:kern w:val="2"/>
+          <w:sz w:val="20"/>
+          <w:szCs w:val="20"/>
+          <w14:ligatures w14:val="standardContextual"/>
+        </w:rPr>
+        <w:t>(</w:t>
+      </w:r>
+      <w:proofErr w:type="spellStart"/>
+      <w:r>
+        <w:rPr>
+          <w:rFonts w:ascii="Courier New" w:hAnsi="Courier New" w:cs="Courier New"/>
+          <w:kern w:val="2"/>
+          <w:sz w:val="20"/>
+          <w:szCs w:val="20"/>
+          <w14:ligatures w14:val="standardContextual"/>
+        </w:rPr>
+        <w:t>df.select_dtypes</w:t>
+      </w:r>
+      <w:proofErr w:type="spellEnd"/>
+      <w:r>
+        <w:rPr>
+          <w:rFonts w:ascii="Courier New" w:hAnsi="Courier New" w:cs="Courier New"/>
+          <w:kern w:val="2"/>
+          <w:sz w:val="20"/>
+          <w:szCs w:val="20"/>
+          <w14:ligatures w14:val="standardContextual"/>
+        </w:rPr>
+        <w:t xml:space="preserve">(include=['float64', 'int64']).mean(), </w:t>
+      </w:r>
+      <w:proofErr w:type="spellStart"/>
+      <w:r>
+        <w:rPr>
+          <w:rFonts w:ascii="Courier New" w:hAnsi="Courier New" w:cs="Courier New"/>
+          <w:kern w:val="2"/>
+          <w:sz w:val="20"/>
+          <w:szCs w:val="20"/>
+          <w14:ligatures w14:val="standardContextual"/>
+        </w:rPr>
+        <w:t>inplace</w:t>
+      </w:r>
+      <w:proofErr w:type="spellEnd"/>
+      <w:r>
+        <w:rPr>
+          <w:rFonts w:ascii="Courier New" w:hAnsi="Courier New" w:cs="Courier New"/>
+          <w:kern w:val="2"/>
+          <w:sz w:val="20"/>
+          <w:szCs w:val="20"/>
+          <w14:ligatures w14:val="standardContextual"/>
+        </w:rPr>
+        <w:t>=True)</w:t>
+      </w:r>
+    </w:p>
+    <w:p>
+      <w:pPr>
+        <w:spacing w:after="0"/>
+        <w:ind w:left="1440"/>
+        <w:jc w:val="both"/>
+        <w:rPr>
+          <w:rFonts w:ascii="Courier New" w:hAnsi="Courier New" w:cs="Courier New"/>
+          <w:kern w:val="2"/>
+          <w:sz w:val="20"/>
+          <w:szCs w:val="20"/>
+          <w14:ligatures w14:val="standardContextual"/>
+        </w:rPr>
+      </w:pPr>
+    </w:p>
+    <w:p>
+      <w:pPr>
+        <w:spacing w:after="0"/>
+        <w:ind w:left="1440"/>
+        <w:jc w:val="both"/>
+        <w:rPr>
+          <w:rFonts w:ascii="Courier New" w:hAnsi="Courier New" w:cs="Courier New"/>
+          <w:kern w:val="2"/>
+          <w:sz w:val="20"/>
+          <w:szCs w:val="20"/>
+          <w14:ligatures w14:val="standardContextual"/>
+        </w:rPr>
+      </w:pPr>
+      <w:r>
+        <w:rPr>
+          <w:rFonts w:ascii="Courier New" w:hAnsi="Courier New" w:cs="Courier New"/>
+          <w:kern w:val="2"/>
+          <w:sz w:val="20"/>
+          <w:szCs w:val="20"/>
+          <w14:ligatures w14:val="standardContextual"/>
+        </w:rPr>
+        <w:t># Detect outliers using Z-score</w:t>
+      </w:r>
+    </w:p>
+    <w:p>
+      <w:pPr>
+        <w:spacing w:after="0"/>
+        <w:ind w:left="1440"/>
+        <w:jc w:val="both"/>
+        <w:rPr>
+          <w:rFonts w:ascii="Courier New" w:hAnsi="Courier New" w:cs="Courier New"/>
+          <w:kern w:val="2"/>
+          <w:sz w:val="20"/>
+          <w:szCs w:val="20"/>
+          <w14:ligatures w14:val="standardContextual"/>
+        </w:rPr>
+      </w:pPr>
+      <w:r>
+        <w:rPr>
+          <w:rFonts w:ascii="Courier New" w:hAnsi="Courier New" w:cs="Courier New"/>
+          <w:kern w:val="2"/>
+          <w:sz w:val="20"/>
+          <w:szCs w:val="20"/>
+          <w14:ligatures w14:val="standardContextual"/>
+        </w:rPr>
+        <w:t xml:space="preserve">from </w:t>
+      </w:r>
+      <w:proofErr w:type="spellStart"/>
+      <w:proofErr w:type="gramStart"/>
+      <w:r>
+        <w:rPr>
+          <w:rFonts w:ascii="Courier New" w:hAnsi="Courier New" w:cs="Courier New"/>
+          <w:kern w:val="2"/>
+          <w:sz w:val="20"/>
+          <w:szCs w:val="20"/>
+          <w14:ligatures w14:val="standardContextual"/>
+        </w:rPr>
+        <w:t>scipy.stats</w:t>
+      </w:r>
+      <w:proofErr w:type="spellEnd"/>
+      <w:proofErr w:type="gramEnd"/>
+      <w:r>
+        <w:rPr>
+          <w:rFonts w:ascii="Courier New" w:hAnsi="Courier New" w:cs="Courier New"/>
+          <w:kern w:val="2"/>
+          <w:sz w:val="20"/>
+          <w:szCs w:val="20"/>
+          <w14:ligatures w14:val="standardContextual"/>
+        </w:rPr>
+        <w:t xml:space="preserve"> import </w:t>
+      </w:r>
+      <w:proofErr w:type="spellStart"/>
+      <w:r>
+        <w:rPr>
+          <w:rFonts w:ascii="Courier New" w:hAnsi="Courier New" w:cs="Courier New"/>
+          <w:kern w:val="2"/>
+          <w:sz w:val="20"/>
+          <w:szCs w:val="20"/>
+          <w14:ligatures w14:val="standardContextual"/>
+        </w:rPr>
+        <w:t>zscore</w:t>
+      </w:r>
+      <w:proofErr w:type="spellEnd"/>
+    </w:p>
+    <w:p>
+      <w:pPr>
+        <w:spacing w:after="0"/>
+        <w:ind w:left="1440"/>
+        <w:jc w:val="both"/>
+        <w:rPr>
+          <w:rFonts w:ascii="Courier New" w:hAnsi="Courier New" w:cs="Courier New"/>
+          <w:kern w:val="2"/>
+          <w:sz w:val="20"/>
+          <w:szCs w:val="20"/>
+          <w14:ligatures w14:val="standardContextual"/>
+        </w:rPr>
+      </w:pPr>
+    </w:p>
+    <w:p>
+      <w:pPr>
+        <w:spacing w:after="0"/>
+        <w:ind w:left="1440"/>
+        <w:jc w:val="both"/>
+        <w:rPr>
+          <w:rFonts w:ascii="Courier New" w:hAnsi="Courier New" w:cs="Courier New"/>
+          <w:kern w:val="2"/>
+          <w:sz w:val="20"/>
+          <w:szCs w:val="20"/>
+          <w14:ligatures w14:val="standardContextual"/>
+        </w:rPr>
+      </w:pPr>
+      <w:r>
+        <w:rPr>
+          <w:rFonts w:ascii="Courier New" w:hAnsi="Courier New" w:cs="Courier New"/>
+          <w:kern w:val="2"/>
+          <w:sz w:val="20"/>
+          <w:szCs w:val="20"/>
+          <w14:ligatures w14:val="standardContextual"/>
+        </w:rPr>
+        <w:t># Calculate Z-scores and filter out data points with high Z-scores</w:t>
+      </w:r>
+    </w:p>
+    <w:p>
+      <w:pPr>
+        <w:spacing w:after="0"/>
+        <w:ind w:left="1440"/>
+        <w:jc w:val="both"/>
+        <w:rPr>
+          <w:rFonts w:ascii="Courier New" w:hAnsi="Courier New" w:cs="Courier New"/>
+          <w:kern w:val="2"/>
+          <w:sz w:val="20"/>
+          <w:szCs w:val="20"/>
+          <w14:ligatures w14:val="standardContextual"/>
+        </w:rPr>
+      </w:pPr>
+      <w:proofErr w:type="spellStart"/>
+      <w:r>
+        <w:rPr>
+          <w:rFonts w:ascii="Courier New" w:hAnsi="Courier New" w:cs="Courier New"/>
+          <w:kern w:val="2"/>
+          <w:sz w:val="20"/>
+          <w:szCs w:val="20"/>
+          <w14:ligatures w14:val="standardContextual"/>
+        </w:rPr>
+        <w:t>z_scores</w:t>
+      </w:r>
+      <w:proofErr w:type="spellEnd"/>
+      <w:r>
+        <w:rPr>
+          <w:rFonts w:ascii="Courier New" w:hAnsi="Courier New" w:cs="Courier New"/>
+          <w:kern w:val="2"/>
+          <w:sz w:val="20"/>
+          <w:szCs w:val="20"/>
+          <w14:ligatures w14:val="standardContextual"/>
+        </w:rPr>
+        <w:t xml:space="preserve"> = </w:t>
+      </w:r>
+      <w:proofErr w:type="spellStart"/>
+      <w:proofErr w:type="gramStart"/>
+      <w:r>
+        <w:rPr>
+          <w:rFonts w:ascii="Courier New" w:hAnsi="Courier New" w:cs="Courier New"/>
+          <w:kern w:val="2"/>
+          <w:sz w:val="20"/>
+          <w:szCs w:val="20"/>
+          <w14:ligatures w14:val="standardContextual"/>
+        </w:rPr>
+        <w:t>zscore</w:t>
+      </w:r>
+      <w:proofErr w:type="spellEnd"/>
+      <w:r>
+        <w:rPr>
+          <w:rFonts w:ascii="Courier New" w:hAnsi="Courier New" w:cs="Courier New"/>
+          <w:kern w:val="2"/>
+          <w:sz w:val="20"/>
+          <w:szCs w:val="20"/>
+          <w14:ligatures w14:val="standardContextual"/>
+        </w:rPr>
+        <w:t>(</w:t>
+      </w:r>
+      <w:proofErr w:type="spellStart"/>
+      <w:proofErr w:type="gramEnd"/>
+      <w:r>
+        <w:rPr>
+          <w:rFonts w:ascii="Courier New" w:hAnsi="Courier New" w:cs="Courier New"/>
+          <w:kern w:val="2"/>
+          <w:sz w:val="20"/>
+          <w:szCs w:val="20"/>
+          <w14:ligatures w14:val="standardContextual"/>
+        </w:rPr>
+        <w:t>df.select_dtypes</w:t>
+      </w:r>
+      <w:proofErr w:type="spellEnd"/>
+      <w:r>
+        <w:rPr>
+          <w:rFonts w:ascii="Courier New" w:hAnsi="Courier New" w:cs="Courier New"/>
+          <w:kern w:val="2"/>
+          <w:sz w:val="20"/>
+          <w:szCs w:val="20"/>
+          <w14:ligatures w14:val="standardContextual"/>
+        </w:rPr>
+        <w:t>(include=['float64', 'int64']))</w:t>
+      </w:r>
+    </w:p>
+    <w:p>
+      <w:pPr>
+        <w:spacing w:after="0"/>
+        <w:ind w:left="1440"/>
+        <w:jc w:val="both"/>
+        <w:rPr>
+          <w:rFonts w:ascii="Courier New" w:hAnsi="Courier New" w:cs="Courier New"/>
+          <w:kern w:val="2"/>
+          <w:sz w:val="20"/>
+          <w:szCs w:val="20"/>
+          <w14:ligatures w14:val="standardContextual"/>
+        </w:rPr>
+      </w:pPr>
+      <w:proofErr w:type="spellStart"/>
+      <w:r>
+        <w:rPr>
+          <w:rFonts w:ascii="Courier New" w:hAnsi="Courier New" w:cs="Courier New"/>
+          <w:kern w:val="2"/>
+          <w:sz w:val="20"/>
+          <w:szCs w:val="20"/>
+          <w14:ligatures w14:val="standardContextual"/>
+        </w:rPr>
+        <w:t>df_cleaned</w:t>
+      </w:r>
+      <w:proofErr w:type="spellEnd"/>
+      <w:r>
+        <w:rPr>
+          <w:rFonts w:ascii="Courier New" w:hAnsi="Courier New" w:cs="Courier New"/>
+          <w:kern w:val="2"/>
+          <w:sz w:val="20"/>
+          <w:szCs w:val="20"/>
+          <w14:ligatures w14:val="standardContextual"/>
+        </w:rPr>
+        <w:t xml:space="preserve"> = </w:t>
+      </w:r>
+      <w:proofErr w:type="gramStart"/>
+      <w:r>
+        <w:rPr>
+          <w:rFonts w:ascii="Courier New" w:hAnsi="Courier New" w:cs="Courier New"/>
+          <w:kern w:val="2"/>
+          <w:sz w:val="20"/>
+          <w:szCs w:val="20"/>
+          <w14:ligatures w14:val="standardContextual"/>
+        </w:rPr>
+        <w:t>df[</w:t>
+      </w:r>
+      <w:proofErr w:type="gramEnd"/>
+      <w:r>
+        <w:rPr>
+          <w:rFonts w:ascii="Courier New" w:hAnsi="Courier New" w:cs="Courier New"/>
+          <w:kern w:val="2"/>
+          <w:sz w:val="20"/>
+          <w:szCs w:val="20"/>
+          <w14:ligatures w14:val="standardContextual"/>
+        </w:rPr>
+        <w:t>(</w:t>
+      </w:r>
+      <w:proofErr w:type="spellStart"/>
+      <w:r>
+        <w:rPr>
+          <w:rFonts w:ascii="Courier New" w:hAnsi="Courier New" w:cs="Courier New"/>
+          <w:kern w:val="2"/>
+          <w:sz w:val="20"/>
+          <w:szCs w:val="20"/>
+          <w14:ligatures w14:val="standardContextual"/>
+        </w:rPr>
+        <w:t>z_scores</w:t>
+      </w:r>
+      <w:proofErr w:type="spellEnd"/>
+      <w:r>
+        <w:rPr>
+          <w:rFonts w:ascii="Courier New" w:hAnsi="Courier New" w:cs="Courier New"/>
+          <w:kern w:val="2"/>
+          <w:sz w:val="20"/>
+          <w:szCs w:val="20"/>
+          <w14:ligatures w14:val="standardContextual"/>
+        </w:rPr>
+        <w:t xml:space="preserve"> &lt; 3).all(axis=1)]</w:t>
+      </w:r>
+    </w:p>
+    <w:p>
+      <w:pPr>
+        <w:spacing w:after="0"/>
+        <w:ind w:left="1440"/>
+        <w:jc w:val="both"/>
+        <w:rPr>
+          <w:rFonts w:ascii="Courier New" w:hAnsi="Courier New" w:cs="Courier New"/>
+          <w:kern w:val="2"/>
+          <w:sz w:val="20"/>
+          <w:szCs w:val="20"/>
+          <w14:ligatures w14:val="standardContextual"/>
+        </w:rPr>
+      </w:pPr>
+    </w:p>
+    <w:p>
+      <w:pPr>
+        <w:spacing w:after="0"/>
+        <w:ind w:left="1440"/>
+        <w:jc w:val="both"/>
+        <w:rPr>
+          <w:rFonts w:ascii="Courier New" w:hAnsi="Courier New" w:cs="Courier New"/>
+          <w:kern w:val="2"/>
+          <w:sz w:val="20"/>
+          <w:szCs w:val="20"/>
+          <w14:ligatures w14:val="standardContextual"/>
+        </w:rPr>
+      </w:pPr>
+      <w:r>
+        <w:rPr>
+          <w:rFonts w:ascii="Courier New" w:hAnsi="Courier New" w:cs="Courier New"/>
+          <w:kern w:val="2"/>
+          <w:sz w:val="20"/>
+          <w:szCs w:val="20"/>
+          <w14:ligatures w14:val="standardContextual"/>
+        </w:rPr>
+        <w:t>print(</w:t>
+      </w:r>
+      <w:proofErr w:type="spellStart"/>
+      <w:r>
+        <w:rPr>
+          <w:rFonts w:ascii="Courier New" w:hAnsi="Courier New" w:cs="Courier New"/>
+          <w:kern w:val="2"/>
+          <w:sz w:val="20"/>
+          <w:szCs w:val="20"/>
+          <w14:ligatures w14:val="standardContextual"/>
+        </w:rPr>
+        <w:t>df_</w:t>
+      </w:r>
+      <w:proofErr w:type="gramStart"/>
+      <w:r>
+        <w:rPr>
+          <w:rFonts w:ascii="Courier New" w:hAnsi="Courier New" w:cs="Courier New"/>
+          <w:kern w:val="2"/>
+          <w:sz w:val="20"/>
+          <w:szCs w:val="20"/>
+          <w14:ligatures w14:val="standardContextual"/>
+        </w:rPr>
+        <w:t>cleaned.shape</w:t>
+      </w:r>
+      <w:proofErr w:type="spellEnd"/>
+      <w:proofErr w:type="gramEnd"/>
+      <w:r>
+        <w:rPr>
+          <w:rFonts w:ascii="Courier New" w:hAnsi="Courier New" w:cs="Courier New"/>
+          <w:kern w:val="2"/>
+          <w:sz w:val="20"/>
+          <w:szCs w:val="20"/>
+          <w14:ligatures w14:val="standardContextual"/>
+        </w:rPr>
+        <w:t>)</w:t>
+      </w:r>
+    </w:p>
+    <w:p>
+      <w:pPr>
+        <w:numPr>
           <w:ilvl w:val="0"/>
           <w:numId w:val="2"/>
         </w:numPr>
@@ -1137,6 +1884,530 @@
     <w:p>
       <w:pPr>
         <w:numPr>
+          <w:ilvl w:val="1"/>
+          <w:numId w:val="2"/>
+        </w:numPr>
+        <w:spacing w:before="100" w:beforeAutospacing="1" w:after="100" w:afterAutospacing="1" w:line="240" w:lineRule="auto"/>
+        <w:rPr>
+          <w:rFonts w:ascii="Times New Roman" w:eastAsia="Times New Roman" w:hAnsi="Times New Roman" w:cs="Times New Roman"/>
+          <w:sz w:val="24"/>
+          <w:szCs w:val="24"/>
+          <w:lang w:eastAsia="en-IN"/>
+        </w:rPr>
+      </w:pPr>
+      <w:r>
+        <w:rPr>
+          <w:rFonts w:ascii="Times New Roman" w:eastAsia="Times New Roman" w:hAnsi="Times New Roman" w:cs="Times New Roman"/>
+          <w:sz w:val="24"/>
+          <w:szCs w:val="24"/>
+          <w:lang w:eastAsia="en-IN"/>
+        </w:rPr>
+        <w:t>Code:</w:t>
+      </w:r>
+    </w:p>
+    <w:p>
+      <w:pPr>
+        <w:spacing w:after="0"/>
+        <w:ind w:left="1440"/>
+        <w:jc w:val="both"/>
+        <w:rPr>
+          <w:rFonts w:ascii="Courier New" w:hAnsi="Courier New" w:cs="Courier New"/>
+          <w:kern w:val="2"/>
+          <w:sz w:val="20"/>
+          <w:szCs w:val="20"/>
+          <w14:ligatures w14:val="standardContextual"/>
+        </w:rPr>
+      </w:pPr>
+      <w:r>
+        <w:rPr>
+          <w:rFonts w:ascii="Courier New" w:hAnsi="Courier New" w:cs="Courier New"/>
+          <w:kern w:val="2"/>
+          <w:sz w:val="20"/>
+          <w:szCs w:val="20"/>
+          <w14:ligatures w14:val="standardContextual"/>
+        </w:rPr>
+        <w:t xml:space="preserve">from </w:t>
+      </w:r>
+      <w:proofErr w:type="spellStart"/>
+      <w:proofErr w:type="gramStart"/>
+      <w:r>
+        <w:rPr>
+          <w:rFonts w:ascii="Courier New" w:hAnsi="Courier New" w:cs="Courier New"/>
+          <w:kern w:val="2"/>
+          <w:sz w:val="20"/>
+          <w:szCs w:val="20"/>
+          <w14:ligatures w14:val="standardContextual"/>
+        </w:rPr>
+        <w:t>sklearn.preprocessing</w:t>
+      </w:r>
+      <w:proofErr w:type="spellEnd"/>
+      <w:proofErr w:type="gramEnd"/>
+      <w:r>
+        <w:rPr>
+          <w:rFonts w:ascii="Courier New" w:hAnsi="Courier New" w:cs="Courier New"/>
+          <w:kern w:val="2"/>
+          <w:sz w:val="20"/>
+          <w:szCs w:val="20"/>
+          <w14:ligatures w14:val="standardContextual"/>
+        </w:rPr>
+        <w:t xml:space="preserve"> import </w:t>
+      </w:r>
+      <w:proofErr w:type="spellStart"/>
+      <w:r>
+        <w:rPr>
+          <w:rFonts w:ascii="Courier New" w:hAnsi="Courier New" w:cs="Courier New"/>
+          <w:kern w:val="2"/>
+          <w:sz w:val="20"/>
+          <w:szCs w:val="20"/>
+          <w14:ligatures w14:val="standardContextual"/>
+        </w:rPr>
+        <w:t>StandardScaler</w:t>
+      </w:r>
+      <w:proofErr w:type="spellEnd"/>
+    </w:p>
+    <w:p>
+      <w:pPr>
+        <w:spacing w:after="0"/>
+        <w:ind w:left="1440"/>
+        <w:jc w:val="both"/>
+        <w:rPr>
+          <w:rFonts w:ascii="Courier New" w:hAnsi="Courier New" w:cs="Courier New"/>
+          <w:kern w:val="2"/>
+          <w:sz w:val="20"/>
+          <w:szCs w:val="20"/>
+          <w14:ligatures w14:val="standardContextual"/>
+        </w:rPr>
+      </w:pPr>
+    </w:p>
+    <w:p>
+      <w:pPr>
+        <w:spacing w:after="0"/>
+        <w:ind w:left="1440"/>
+        <w:jc w:val="both"/>
+        <w:rPr>
+          <w:rFonts w:ascii="Courier New" w:hAnsi="Courier New" w:cs="Courier New"/>
+          <w:kern w:val="2"/>
+          <w:sz w:val="20"/>
+          <w:szCs w:val="20"/>
+          <w14:ligatures w14:val="standardContextual"/>
+        </w:rPr>
+      </w:pPr>
+      <w:r>
+        <w:rPr>
+          <w:rFonts w:ascii="Courier New" w:hAnsi="Courier New" w:cs="Courier New"/>
+          <w:kern w:val="2"/>
+          <w:sz w:val="20"/>
+          <w:szCs w:val="20"/>
+          <w14:ligatures w14:val="standardContextual"/>
+        </w:rPr>
+        <w:t># Initialize the scaler</w:t>
+      </w:r>
+    </w:p>
+    <w:p>
+      <w:pPr>
+        <w:spacing w:after="0"/>
+        <w:ind w:left="1440"/>
+        <w:jc w:val="both"/>
+        <w:rPr>
+          <w:rFonts w:ascii="Courier New" w:hAnsi="Courier New" w:cs="Courier New"/>
+          <w:kern w:val="2"/>
+          <w:sz w:val="20"/>
+          <w:szCs w:val="20"/>
+          <w14:ligatures w14:val="standardContextual"/>
+        </w:rPr>
+      </w:pPr>
+      <w:r>
+        <w:rPr>
+          <w:rFonts w:ascii="Courier New" w:hAnsi="Courier New" w:cs="Courier New"/>
+          <w:kern w:val="2"/>
+          <w:sz w:val="20"/>
+          <w:szCs w:val="20"/>
+          <w14:ligatures w14:val="standardContextual"/>
+        </w:rPr>
+        <w:t xml:space="preserve">scaler = </w:t>
+      </w:r>
+      <w:proofErr w:type="spellStart"/>
+      <w:proofErr w:type="gramStart"/>
+      <w:r>
+        <w:rPr>
+          <w:rFonts w:ascii="Courier New" w:hAnsi="Courier New" w:cs="Courier New"/>
+          <w:kern w:val="2"/>
+          <w:sz w:val="20"/>
+          <w:szCs w:val="20"/>
+          <w14:ligatures w14:val="standardContextual"/>
+        </w:rPr>
+        <w:t>StandardScaler</w:t>
+      </w:r>
+      <w:proofErr w:type="spellEnd"/>
+      <w:r>
+        <w:rPr>
+          <w:rFonts w:ascii="Courier New" w:hAnsi="Courier New" w:cs="Courier New"/>
+          <w:kern w:val="2"/>
+          <w:sz w:val="20"/>
+          <w:szCs w:val="20"/>
+          <w14:ligatures w14:val="standardContextual"/>
+        </w:rPr>
+        <w:t>(</w:t>
+      </w:r>
+      <w:proofErr w:type="gramEnd"/>
+      <w:r>
+        <w:rPr>
+          <w:rFonts w:ascii="Courier New" w:hAnsi="Courier New" w:cs="Courier New"/>
+          <w:kern w:val="2"/>
+          <w:sz w:val="20"/>
+          <w:szCs w:val="20"/>
+          <w14:ligatures w14:val="standardContextual"/>
+        </w:rPr>
+        <w:t>)</w:t>
+      </w:r>
+    </w:p>
+    <w:p>
+      <w:pPr>
+        <w:spacing w:after="0"/>
+        <w:ind w:left="1440"/>
+        <w:jc w:val="both"/>
+        <w:rPr>
+          <w:rFonts w:ascii="Courier New" w:hAnsi="Courier New" w:cs="Courier New"/>
+          <w:kern w:val="2"/>
+          <w:sz w:val="20"/>
+          <w:szCs w:val="20"/>
+          <w14:ligatures w14:val="standardContextual"/>
+        </w:rPr>
+      </w:pPr>
+    </w:p>
+    <w:p>
+      <w:pPr>
+        <w:spacing w:after="0"/>
+        <w:ind w:left="1440"/>
+        <w:jc w:val="both"/>
+        <w:rPr>
+          <w:rFonts w:ascii="Courier New" w:hAnsi="Courier New" w:cs="Courier New"/>
+          <w:kern w:val="2"/>
+          <w:sz w:val="20"/>
+          <w:szCs w:val="20"/>
+          <w14:ligatures w14:val="standardContextual"/>
+        </w:rPr>
+      </w:pPr>
+      <w:r>
+        <w:rPr>
+          <w:rFonts w:ascii="Courier New" w:hAnsi="Courier New" w:cs="Courier New"/>
+          <w:kern w:val="2"/>
+          <w:sz w:val="20"/>
+          <w:szCs w:val="20"/>
+          <w14:ligatures w14:val="standardContextual"/>
+        </w:rPr>
+        <w:t># Apply scaling to numerical columns</w:t>
+      </w:r>
+    </w:p>
+    <w:p>
+      <w:pPr>
+        <w:spacing w:after="0"/>
+        <w:ind w:left="1440"/>
+        <w:jc w:val="both"/>
+        <w:rPr>
+          <w:rFonts w:ascii="Courier New" w:hAnsi="Courier New" w:cs="Courier New"/>
+          <w:kern w:val="2"/>
+          <w:sz w:val="20"/>
+          <w:szCs w:val="20"/>
+          <w14:ligatures w14:val="standardContextual"/>
+        </w:rPr>
+      </w:pPr>
+      <w:proofErr w:type="spellStart"/>
+      <w:r>
+        <w:rPr>
+          <w:rFonts w:ascii="Courier New" w:hAnsi="Courier New" w:cs="Courier New"/>
+          <w:kern w:val="2"/>
+          <w:sz w:val="20"/>
+          <w:szCs w:val="20"/>
+          <w14:ligatures w14:val="standardContextual"/>
+        </w:rPr>
+        <w:t>scaled_data</w:t>
+      </w:r>
+      <w:proofErr w:type="spellEnd"/>
+      <w:r>
+        <w:rPr>
+          <w:rFonts w:ascii="Courier New" w:hAnsi="Courier New" w:cs="Courier New"/>
+          <w:kern w:val="2"/>
+          <w:sz w:val="20"/>
+          <w:szCs w:val="20"/>
+          <w14:ligatures w14:val="standardContextual"/>
+        </w:rPr>
+        <w:t xml:space="preserve"> = </w:t>
+      </w:r>
+      <w:proofErr w:type="spellStart"/>
+      <w:r>
+        <w:rPr>
+          <w:rFonts w:ascii="Courier New" w:hAnsi="Courier New" w:cs="Courier New"/>
+          <w:kern w:val="2"/>
+          <w:sz w:val="20"/>
+          <w:szCs w:val="20"/>
+          <w14:ligatures w14:val="standardContextual"/>
+        </w:rPr>
+        <w:t>scaler.fit_transform</w:t>
+      </w:r>
+      <w:proofErr w:type="spellEnd"/>
+      <w:r>
+        <w:rPr>
+          <w:rFonts w:ascii="Courier New" w:hAnsi="Courier New" w:cs="Courier New"/>
+          <w:kern w:val="2"/>
+          <w:sz w:val="20"/>
+          <w:szCs w:val="20"/>
+          <w14:ligatures w14:val="standardContextual"/>
+        </w:rPr>
+        <w:t>(</w:t>
+      </w:r>
+      <w:proofErr w:type="spellStart"/>
+      <w:r>
+        <w:rPr>
+          <w:rFonts w:ascii="Courier New" w:hAnsi="Courier New" w:cs="Courier New"/>
+          <w:kern w:val="2"/>
+          <w:sz w:val="20"/>
+          <w:szCs w:val="20"/>
+          <w14:ligatures w14:val="standardContextual"/>
+        </w:rPr>
+        <w:t>df_encoded</w:t>
+      </w:r>
+      <w:proofErr w:type="spellEnd"/>
+      <w:r>
+        <w:rPr>
+          <w:rFonts w:ascii="Courier New" w:hAnsi="Courier New" w:cs="Courier New"/>
+          <w:kern w:val="2"/>
+          <w:sz w:val="20"/>
+          <w:szCs w:val="20"/>
+          <w14:ligatures w14:val="standardContextual"/>
+        </w:rPr>
+        <w:t>)</w:t>
+      </w:r>
+    </w:p>
+    <w:p>
+      <w:pPr>
+        <w:spacing w:after="0"/>
+        <w:ind w:left="1440"/>
+        <w:jc w:val="both"/>
+        <w:rPr>
+          <w:rFonts w:ascii="Courier New" w:hAnsi="Courier New" w:cs="Courier New"/>
+          <w:kern w:val="2"/>
+          <w:sz w:val="20"/>
+          <w:szCs w:val="20"/>
+          <w14:ligatures w14:val="standardContextual"/>
+        </w:rPr>
+      </w:pPr>
+    </w:p>
+    <w:p>
+      <w:pPr>
+        <w:spacing w:after="0"/>
+        <w:ind w:left="1440"/>
+        <w:jc w:val="both"/>
+        <w:rPr>
+          <w:rFonts w:ascii="Courier New" w:hAnsi="Courier New" w:cs="Courier New"/>
+          <w:kern w:val="2"/>
+          <w:sz w:val="20"/>
+          <w:szCs w:val="20"/>
+          <w14:ligatures w14:val="standardContextual"/>
+        </w:rPr>
+      </w:pPr>
+      <w:r>
+        <w:rPr>
+          <w:rFonts w:ascii="Courier New" w:hAnsi="Courier New" w:cs="Courier New"/>
+          <w:kern w:val="2"/>
+          <w:sz w:val="20"/>
+          <w:szCs w:val="20"/>
+          <w14:ligatures w14:val="standardContextual"/>
+        </w:rPr>
+        <w:t xml:space="preserve"># Convert scaled data back to </w:t>
+      </w:r>
+      <w:proofErr w:type="spellStart"/>
+      <w:r>
+        <w:rPr>
+          <w:rFonts w:ascii="Courier New" w:hAnsi="Courier New" w:cs="Courier New"/>
+          <w:kern w:val="2"/>
+          <w:sz w:val="20"/>
+          <w:szCs w:val="20"/>
+          <w14:ligatures w14:val="standardContextual"/>
+        </w:rPr>
+        <w:t>DataFrame</w:t>
+      </w:r>
+      <w:proofErr w:type="spellEnd"/>
+    </w:p>
+    <w:p>
+      <w:pPr>
+        <w:spacing w:after="0"/>
+        <w:ind w:left="1440"/>
+        <w:jc w:val="both"/>
+        <w:rPr>
+          <w:rFonts w:ascii="Courier New" w:hAnsi="Courier New" w:cs="Courier New"/>
+          <w:kern w:val="2"/>
+          <w:sz w:val="20"/>
+          <w:szCs w:val="20"/>
+          <w14:ligatures w14:val="standardContextual"/>
+        </w:rPr>
+      </w:pPr>
+      <w:proofErr w:type="spellStart"/>
+      <w:r>
+        <w:rPr>
+          <w:rFonts w:ascii="Courier New" w:hAnsi="Courier New" w:cs="Courier New"/>
+          <w:kern w:val="2"/>
+          <w:sz w:val="20"/>
+          <w:szCs w:val="20"/>
+          <w14:ligatures w14:val="standardContextual"/>
+        </w:rPr>
+        <w:t>df_scaled</w:t>
+      </w:r>
+      <w:proofErr w:type="spellEnd"/>
+      <w:r>
+        <w:rPr>
+          <w:rFonts w:ascii="Courier New" w:hAnsi="Courier New" w:cs="Courier New"/>
+          <w:kern w:val="2"/>
+          <w:sz w:val="20"/>
+          <w:szCs w:val="20"/>
+          <w14:ligatures w14:val="standardContextual"/>
+        </w:rPr>
+        <w:t xml:space="preserve"> = </w:t>
+      </w:r>
+      <w:proofErr w:type="spellStart"/>
+      <w:proofErr w:type="gramStart"/>
+      <w:r>
+        <w:rPr>
+          <w:rFonts w:ascii="Courier New" w:hAnsi="Courier New" w:cs="Courier New"/>
+          <w:kern w:val="2"/>
+          <w:sz w:val="20"/>
+          <w:szCs w:val="20"/>
+          <w14:ligatures w14:val="standardContextual"/>
+        </w:rPr>
+        <w:t>pd.DataFrame</w:t>
+      </w:r>
+      <w:proofErr w:type="spellEnd"/>
+      <w:proofErr w:type="gramEnd"/>
+      <w:r>
+        <w:rPr>
+          <w:rFonts w:ascii="Courier New" w:hAnsi="Courier New" w:cs="Courier New"/>
+          <w:kern w:val="2"/>
+          <w:sz w:val="20"/>
+          <w:szCs w:val="20"/>
+          <w14:ligatures w14:val="standardContextual"/>
+        </w:rPr>
+        <w:t>(</w:t>
+      </w:r>
+      <w:proofErr w:type="spellStart"/>
+      <w:r>
+        <w:rPr>
+          <w:rFonts w:ascii="Courier New" w:hAnsi="Courier New" w:cs="Courier New"/>
+          <w:kern w:val="2"/>
+          <w:sz w:val="20"/>
+          <w:szCs w:val="20"/>
+          <w14:ligatures w14:val="standardContextual"/>
+        </w:rPr>
+        <w:t>scaled_data</w:t>
+      </w:r>
+      <w:proofErr w:type="spellEnd"/>
+      <w:r>
+        <w:rPr>
+          <w:rFonts w:ascii="Courier New" w:hAnsi="Courier New" w:cs="Courier New"/>
+          <w:kern w:val="2"/>
+          <w:sz w:val="20"/>
+          <w:szCs w:val="20"/>
+          <w14:ligatures w14:val="standardContextual"/>
+        </w:rPr>
+        <w:t>, columns=</w:t>
+      </w:r>
+      <w:proofErr w:type="spellStart"/>
+      <w:r>
+        <w:rPr>
+          <w:rFonts w:ascii="Courier New" w:hAnsi="Courier New" w:cs="Courier New"/>
+          <w:kern w:val="2"/>
+          <w:sz w:val="20"/>
+          <w:szCs w:val="20"/>
+          <w14:ligatures w14:val="standardContextual"/>
+        </w:rPr>
+        <w:t>df_encoded.columns</w:t>
+      </w:r>
+      <w:proofErr w:type="spellEnd"/>
+      <w:r>
+        <w:rPr>
+          <w:rFonts w:ascii="Courier New" w:hAnsi="Courier New" w:cs="Courier New"/>
+          <w:kern w:val="2"/>
+          <w:sz w:val="20"/>
+          <w:szCs w:val="20"/>
+          <w14:ligatures w14:val="standardContextual"/>
+        </w:rPr>
+        <w:t>)</w:t>
+      </w:r>
+    </w:p>
+    <w:p>
+      <w:pPr>
+        <w:spacing w:after="0"/>
+        <w:ind w:left="1440"/>
+        <w:jc w:val="both"/>
+        <w:rPr>
+          <w:rFonts w:ascii="Courier New" w:hAnsi="Courier New" w:cs="Courier New"/>
+          <w:kern w:val="2"/>
+          <w:sz w:val="20"/>
+          <w:szCs w:val="20"/>
+          <w14:ligatures w14:val="standardContextual"/>
+        </w:rPr>
+      </w:pPr>
+    </w:p>
+    <w:p>
+      <w:pPr>
+        <w:spacing w:after="0"/>
+        <w:ind w:left="1440"/>
+        <w:jc w:val="both"/>
+        <w:rPr>
+          <w:rFonts w:ascii="Courier New" w:hAnsi="Courier New" w:cs="Courier New"/>
+          <w:kern w:val="2"/>
+          <w:sz w:val="20"/>
+          <w:szCs w:val="20"/>
+          <w14:ligatures w14:val="standardContextual"/>
+        </w:rPr>
+      </w:pPr>
+      <w:r>
+        <w:rPr>
+          <w:rFonts w:ascii="Courier New" w:hAnsi="Courier New" w:cs="Courier New"/>
+          <w:kern w:val="2"/>
+          <w:sz w:val="20"/>
+          <w:szCs w:val="20"/>
+          <w14:ligatures w14:val="standardContextual"/>
+        </w:rPr>
+        <w:t>print(</w:t>
+      </w:r>
+      <w:proofErr w:type="spellStart"/>
+      <w:r>
+        <w:rPr>
+          <w:rFonts w:ascii="Courier New" w:hAnsi="Courier New" w:cs="Courier New"/>
+          <w:kern w:val="2"/>
+          <w:sz w:val="20"/>
+          <w:szCs w:val="20"/>
+          <w14:ligatures w14:val="standardContextual"/>
+        </w:rPr>
+        <w:t>df_</w:t>
+      </w:r>
+      <w:proofErr w:type="gramStart"/>
+      <w:r>
+        <w:rPr>
+          <w:rFonts w:ascii="Courier New" w:hAnsi="Courier New" w:cs="Courier New"/>
+          <w:kern w:val="2"/>
+          <w:sz w:val="20"/>
+          <w:szCs w:val="20"/>
+          <w14:ligatures w14:val="standardContextual"/>
+        </w:rPr>
+        <w:t>scaled.head</w:t>
+      </w:r>
+      <w:proofErr w:type="spellEnd"/>
+      <w:proofErr w:type="gramEnd"/>
+      <w:r>
+        <w:rPr>
+          <w:rFonts w:ascii="Courier New" w:hAnsi="Courier New" w:cs="Courier New"/>
+          <w:kern w:val="2"/>
+          <w:sz w:val="20"/>
+          <w:szCs w:val="20"/>
+          <w14:ligatures w14:val="standardContextual"/>
+        </w:rPr>
+        <w:t>())</w:t>
+      </w:r>
+    </w:p>
+    <w:p>
+      <w:pPr>
+        <w:numPr>
           <w:ilvl w:val="0"/>
           <w:numId w:val="2"/>
         </w:numPr>
@@ -1290,7 +2561,7 @@
           <w:lang w:eastAsia="en-IN"/>
         </w:rPr>
         <w:pict w14:anchorId="3B6DAD7D">
-          <v:rect id="_x0000_i1029" style="width:0;height:1.5pt" o:hralign="center" o:hrstd="t" o:hr="t" fillcolor="#a0a0a0" stroked="f"/>
+          <v:rect id="_x0000_i1027" style="width:0;height:1.5pt" o:hralign="center" o:hrstd="t" o:hr="t" fillcolor="#a0a0a0" stroked="f"/>
         </w:pict>
       </w:r>
     </w:p>
@@ -2000,7 +3271,7 @@
           <w:lang w:eastAsia="en-IN"/>
         </w:rPr>
         <w:pict w14:anchorId="79A5610F">
-          <v:rect id="_x0000_i1030" style="width:0;height:1.5pt" o:hralign="center" o:hrstd="t" o:hr="t" fillcolor="#a0a0a0" stroked="f"/>
+          <v:rect id="_x0000_i1028" style="width:0;height:1.5pt" o:hralign="center" o:hrstd="t" o:hr="t" fillcolor="#a0a0a0" stroked="f"/>
         </w:pict>
       </w:r>
     </w:p>
@@ -2459,7 +3730,7 @@
           <w:lang w:eastAsia="en-IN"/>
         </w:rPr>
         <w:pict w14:anchorId="588975AF">
-          <v:rect id="_x0000_i1031" style="width:0;height:1.5pt" o:hralign="center" o:hrstd="t" o:hr="t" fillcolor="#a0a0a0" stroked="f"/>
+          <v:rect id="_x0000_i1029" style="width:0;height:1.5pt" o:hralign="center" o:hrstd="t" o:hr="t" fillcolor="#a0a0a0" stroked="f"/>
         </w:pict>
       </w:r>
     </w:p>
@@ -2549,7 +3820,7 @@
                     </pic:cNvPicPr>
                   </pic:nvPicPr>
                   <pic:blipFill>
-                    <a:blip r:embed="rId7" cstate="print">
+                    <a:blip r:embed="rId9" cstate="print">
                       <a:extLst>
                         <a:ext uri="{28A0092B-C50C-407E-A947-70E740481C1C}">
                           <a14:useLocalDpi xmlns:a14="http://schemas.microsoft.com/office/drawing/2010/main" val="0"/>
@@ -2639,7 +3910,7 @@
                     </pic:cNvPicPr>
                   </pic:nvPicPr>
                   <pic:blipFill>
-                    <a:blip r:embed="rId8" cstate="print">
+                    <a:blip r:embed="rId10" cstate="print">
                       <a:extLst>
                         <a:ext uri="{28A0092B-C50C-407E-A947-70E740481C1C}">
                           <a14:useLocalDpi xmlns:a14="http://schemas.microsoft.com/office/drawing/2010/main" val="0"/>
@@ -2731,7 +4002,7 @@
                     </pic:cNvPicPr>
                   </pic:nvPicPr>
                   <pic:blipFill>
-                    <a:blip r:embed="rId9" cstate="print">
+                    <a:blip r:embed="rId11" cstate="print">
                       <a:extLst>
                         <a:ext uri="{28A0092B-C50C-407E-A947-70E740481C1C}">
                           <a14:useLocalDpi xmlns:a14="http://schemas.microsoft.com/office/drawing/2010/main" val="0"/>
@@ -2868,6 +4139,7 @@
           <w:rFonts w:ascii="Times New Roman" w:eastAsia="Times New Roman" w:hAnsi="Times New Roman" w:cs="Times New Roman"/>
           <w:b/>
           <w:bCs/>
+          <w:noProof/>
           <w:sz w:val="24"/>
           <w:szCs w:val="24"/>
           <w:lang w:eastAsia="en-IN"/>
@@ -2888,7 +4160,7 @@
                     <pic:cNvPicPr/>
                   </pic:nvPicPr>
                   <pic:blipFill>
-                    <a:blip r:embed="rId10"/>
+                    <a:blip r:embed="rId12"/>
                     <a:stretch>
                       <a:fillRect/>
                     </a:stretch>
@@ -2927,15 +4199,21 @@
           <w:lang w:eastAsia="en-IN"/>
         </w:rPr>
         <w:pict w14:anchorId="2C749085">
-          <v:rect id="_x0000_i1032" style="width:0;height:1.5pt" o:hralign="center" o:hrstd="t" o:hr="t" fillcolor="#a0a0a0" stroked="f"/>
+          <v:rect id="_x0000_i1030" style="width:0;height:1.5pt" o:hralign="center" o:hrstd="t" o:hr="t" fillcolor="#a0a0a0" stroked="f"/>
         </w:pict>
       </w:r>
     </w:p>
     <w:sectPr>
-      <w:headerReference w:type="default" r:id="rId11"/>
-      <w:footerReference w:type="default" r:id="rId12"/>
+      <w:headerReference w:type="default" r:id="rId13"/>
+      <w:footerReference w:type="default" r:id="rId14"/>
       <w:pgSz w:w="11906" w:h="16838"/>
       <w:pgMar w:top="1440" w:right="1440" w:bottom="1440" w:left="1440" w:header="708" w:footer="708" w:gutter="0"/>
+      <w:pgBorders w:offsetFrom="page">
+        <w:top w:val="single" w:sz="6" w:space="24" w:color="auto"/>
+        <w:left w:val="single" w:sz="6" w:space="24" w:color="auto"/>
+        <w:bottom w:val="single" w:sz="6" w:space="24" w:color="auto"/>
+        <w:right w:val="single" w:sz="6" w:space="24" w:color="auto"/>
+      </w:pgBorders>
       <w:cols w:space="708"/>
       <w:docGrid w:linePitch="360"/>
     </w:sectPr>
@@ -3037,8 +4315,6 @@
     </w:pPr>
     <w:r>
       <w:tab/>
-    </w:r>
-    <w:r>
       <w:t>Amaravati</w:t>
     </w:r>
   </w:p>
@@ -5876,4 +7152,16 @@
     </a:ext>
   </a:extLst>
 </a:theme>
+</file>
+
+<file path=customXml/item1.xml><?xml version="1.0" encoding="utf-8"?>
+<b:Sources xmlns:b="http://schemas.openxmlformats.org/officeDocument/2006/bibliography" xmlns="http://schemas.openxmlformats.org/officeDocument/2006/bibliography" SelectedStyle="\APASixthEditionOfficeOnline.xsl" StyleName="APA" Version="6"/>
+</file>
+
+<file path=customXml/itemProps1.xml><?xml version="1.0" encoding="utf-8"?>
+<ds:datastoreItem xmlns:ds="http://schemas.openxmlformats.org/officeDocument/2006/customXml" ds:itemID="{A225C86A-D2B0-4DE6-AAAE-DF437D1A4E63}">
+  <ds:schemaRefs>
+    <ds:schemaRef ds:uri="http://schemas.openxmlformats.org/officeDocument/2006/bibliography"/>
+  </ds:schemaRefs>
+</ds:datastoreItem>
 </file>
</xml_diff>